<commit_message>
item 4 - 5 anos
</commit_message>
<xml_diff>
--- a/documentacao/entrega2.docx
+++ b/documentacao/entrega2.docx
@@ -242,32 +242,29 @@
     </w:p>
     <w:p>
       <w:pPr>
-        <w:spacing w:after="0"/>
-        <w:jc w:val="both"/>
-      </w:pPr>
-      <w:r>
+        <w:jc w:val="both"/>
+        <w:rPr>
+          <w:strike/>
+        </w:rPr>
+      </w:pPr>
+      <w:r>
+        <w:rPr>
+          <w:strike/>
+        </w:rPr>
         <w:t>3. Para os Clientes que possuem pelo menos uma compra realizada em Fevereiro de 2013, nas próximas compras a partir de hoje aplique um desconto de 10% em suas novas compras</w:t>
       </w:r>
     </w:p>
     <w:p>
       <w:pPr>
         <w:jc w:val="both"/>
-      </w:pPr>
-      <w:r>
-        <w:tab/>
-      </w:r>
-      <w:r>
-        <w:rPr>
-          <w:highlight w:val="green"/>
-        </w:rPr>
-        <w:t>Como eu vou saber do histórico do cliente, se os dados não são persistidos?</w:t>
-      </w:r>
-    </w:p>
-    <w:p>
-      <w:pPr>
-        <w:jc w:val="both"/>
-      </w:pPr>
-      <w:r>
+        <w:rPr>
+          <w:strike/>
+        </w:rPr>
+      </w:pPr>
+      <w:r>
+        <w:rPr>
+          <w:strike/>
+        </w:rPr>
         <w:t>4. Excluir todos os Clientes que realizaram apenas uma compra nos últimos 5 anos</w:t>
       </w:r>
     </w:p>
@@ -276,47 +273,8 @@
         <w:jc w:val="both"/>
       </w:pPr>
       <w:r>
-        <w:tab/>
-      </w:r>
-      <w:r>
-        <w:rPr>
-          <w:highlight w:val="green"/>
-        </w:rPr>
-        <w:t>Excluir da onde?</w:t>
-      </w:r>
-    </w:p>
-    <w:p>
-      <w:pPr>
-        <w:jc w:val="both"/>
-      </w:pPr>
-      <w:r>
         <w:t>5. Imprime na console o percentual de Pedidos/Compras que foram geradas a partir de uma Reserva</w:t>
       </w:r>
-    </w:p>
-    <w:p>
-      <w:pPr>
-        <w:jc w:val="both"/>
-      </w:pPr>
-      <w:r>
-        <w:tab/>
-      </w:r>
-      <w:r>
-        <w:rPr>
-          <w:highlight w:val="green"/>
-        </w:rPr>
-        <w:t xml:space="preserve">Já estou achando que deveríamos ter banco de dados incluído e </w:t>
-      </w:r>
-      <w:r>
-        <w:rPr>
-          <w:highlight w:val="green"/>
-        </w:rPr>
-        <w:t>não estava sabendo</w:t>
-      </w:r>
-    </w:p>
-    <w:p>
-      <w:pPr>
-        <w:jc w:val="both"/>
-      </w:pPr>
     </w:p>
     <w:p>
       <w:r>

</xml_diff>